<commit_message>
Adds UX 2 summary
</commit_message>
<xml_diff>
--- a/docs/report/ux2-cycle.docx
+++ b/docs/report/ux2-cycle.docx
@@ -799,6 +799,11 @@
       </w:r>
       <w:proofErr w:type="spellEnd"/>
       <w:r>
+        <w:t>,</w:t>
+      </w:r>
+      <w:bookmarkStart w:id="1" w:name="_GoBack"/>
+      <w:bookmarkEnd w:id="1"/>
+      <w:r>
         <w:t xml:space="preserve"> which all are integrated into IDE called Eclipse. Among them apart from his own tool. </w:t>
       </w:r>
       <w:proofErr w:type="spellStart"/>
@@ -3810,7 +3815,13 @@
         <w:t>-</w:t>
       </w:r>
       <w:r>
-        <w:t xml:space="preserve">finding is been worked on and submitted for analysis, a feedback is given to user about how far the respective analysis tools has finished analyzing by showing progress bars for one or many tools that found the bug. This is displayed when clicked on the bug which is under analysis. In </w:t>
+        <w:t>finding is been worked on and submitted for analysis, a feedback is given to user about how far the respective analysis tools has finished analyzing by showing progress bars for one or many tools that found the bug. This is displayed when clicked on the bug</w:t>
+      </w:r>
+      <w:r>
+        <w:t>,</w:t>
+      </w:r>
+      <w:r>
+        <w:t xml:space="preserve"> which is under analysis. In </w:t>
       </w:r>
       <w:r>
         <w:lastRenderedPageBreak/>
@@ -5289,8 +5300,6 @@
       <w:r>
         <w:t xml:space="preserve"> be high </w:t>
       </w:r>
-      <w:bookmarkStart w:id="1" w:name="_GoBack"/>
-      <w:bookmarkEnd w:id="1"/>
       <w:r>
         <w:t>for provided solution designs in comparison?</w:t>
       </w:r>
@@ -6426,6 +6435,58 @@
       </w:r>
     </w:p>
     <w:p/>
+    <w:p>
+      <w:pPr>
+        <w:rPr>
+          <w:b/>
+          <w:bCs/>
+        </w:rPr>
+      </w:pPr>
+      <w:r>
+        <w:rPr>
+          <w:b/>
+          <w:bCs/>
+        </w:rPr>
+        <w:t>Summary</w:t>
+      </w:r>
+    </w:p>
+    <w:p>
+      <w:r>
+        <w:t xml:space="preserve">During the UX cycle 2, there are 7 users participated. The answers for sub research questions could be </w:t>
+      </w:r>
+      <w:proofErr w:type="spellStart"/>
+      <w:r>
+        <w:t>summarised</w:t>
+      </w:r>
+      <w:proofErr w:type="spellEnd"/>
+      <w:r>
+        <w:t xml:space="preserve"> as follows. The primary significant improvement over previous cycle to consider the enormous codebase and a code view perspective. For the first primary research question, i.e., display of analysis results, the solutions ideas are tested with a higher number of bugs and 10 tools. From analysis view perspective, to answer whether separate list or single list help to identify the common bug, users felt the single list solution idea is more user friendly and effortless to perceive whereas separate list solution idea offers no enough space to </w:t>
+      </w:r>
+      <w:proofErr w:type="spellStart"/>
+      <w:r>
+        <w:t>analyse</w:t>
+      </w:r>
+      <w:proofErr w:type="spellEnd"/>
+      <w:r>
+        <w:t xml:space="preserve"> appropriately and especially challenging while doing tasks like identifying the common bug reported by tools. Next, to answer whether the tags will help in scalability of bug results in comparison to separate list or single list, the users felt the UI to be novel and more open from design perspective, but however couple of developers stated it to be confusing. Thereby, a single list would still suffice in this scenario. Now from the code view perspective to answer will single icon suffice the showing of different tools icons, users have chosen single icon in majority, i.e., 5 out of 7 users. Users felt the vital aspect is about finding the bug but not who found it and moreover having separate icons would overcrowd the gutter space. </w:t>
+      </w:r>
+    </w:p>
+    <w:p/>
+    <w:p>
+      <w:r>
+        <w:lastRenderedPageBreak/>
+        <w:t xml:space="preserve">For the second primary research question, feedback, while bug fixing is ongoing, to answer which feedback among animation, progress bar and popup are convenient as code base and number of tools scales, it still holds the same opinions as in previous UX cycle with new users in this cycle. The proposed feedbacks have their own role of importance and so convenient to have in UI. Users felt pending status pop up solution idea to be more useful. Next, to answer does a single type of feedback suffice or requires combination, users felt the combination is needed as each has its own importance within their scope.  Next from code perspective to answer, if popup notifications with analysis progress information better to busy status (spinner) in the scenario where user once fixed a bug and submitted for analysis and then off the analysis results screen, among 7 users, 4 users felt ‘alerts,’ i.e., popup notifications is more convenient in choosing as final solution idea against the other. Couple of users felt alerts as annoying, but if it must be implemented, we could use it in case of bug fix failures as suggested by one user. </w:t>
+      </w:r>
+    </w:p>
+    <w:p/>
+    <w:p>
+      <w:r>
+        <w:t xml:space="preserve">Finally, for the third primary research question, traceability of bug fixing, to answer that will the user need to know the changes made to fix a bug affecting the analysis of other tools, it is found that users, in fact, felt its need but however only having numbers could not depict the difficulty in fixing them. Further, to answer does adjective mapping ease the user to trace the changes made in code in terms of bugs existence, the time estimate with adjective mapping seems helpful for beginners, and still the numbers would suffice for experts with a suggestion to show what the bugs are reported and where. Next, from code view perspective, to answer will the bug tool icons with before/after code help understand the user in easing to fix it, although the users did not understand in first glance as the proposed user interface being novel, users felt it is definitely more helpful in tracing.  </w:t>
+      </w:r>
+      <w:r>
+        <w:br/>
+      </w:r>
+    </w:p>
     <w:p>
       <w:pPr>
         <w:rPr>

</xml_diff>